<commit_message>
Added requirements from meeting 02/21/22
</commit_message>
<xml_diff>
--- a/Documents/SRS.docx
+++ b/Documents/SRS.docx
@@ -519,7 +519,7 @@
               <w:rPr>
                 <w:rtl w:val="0"/>
               </w:rPr>
-              <w:t xml:space="preserve">05/14/22</w:t>
+              <w:t xml:space="preserve">02/14/22</w:t>
             </w:r>
             <w:r>
               <w:rPr>
@@ -748,6 +748,13 @@
             </w:pPr>
             <w:r>
               <w:rPr>
+                <w:u w:val="single"/>
+                <w:rtl w:val="0"/>
+              </w:rPr>
+              <w:t xml:space="preserve">02/21/22</w:t>
+            </w:r>
+            <w:r>
+              <w:rPr>
                 <w:rtl w:val="0"/>
               </w:rPr>
             </w:r>
@@ -797,6 +804,12 @@
               <w:rPr>
                 <w:rtl w:val="0"/>
               </w:rPr>
+              <w:t xml:space="preserve">1.1</w:t>
+            </w:r>
+            <w:r>
+              <w:rPr>
+                <w:rtl w:val="0"/>
+              </w:rPr>
             </w:r>
           </w:p>
         </w:tc>
@@ -840,6 +853,19 @@
                 <w:vertAlign w:val="baseline"/>
               </w:rPr>
             </w:pPr>
+            <w:r>
+              <w:rPr>
+                <w:rtl w:val="0"/>
+              </w:rPr>
+              <w:t xml:space="preserve">Added requirements from meeting </w:t>
+            </w:r>
+            <w:r>
+              <w:rPr>
+                <w:u w:val="single"/>
+                <w:rtl w:val="0"/>
+              </w:rPr>
+              <w:t xml:space="preserve">02/21/22</w:t>
+            </w:r>
             <w:r>
               <w:rPr>
                 <w:rtl w:val="0"/>
@@ -888,6 +914,12 @@
                 <w:vertAlign w:val="baseline"/>
               </w:rPr>
             </w:pPr>
+            <w:r>
+              <w:rPr>
+                <w:rtl w:val="0"/>
+              </w:rPr>
+              <w:t xml:space="preserve">Harrison Fisher</w:t>
+            </w:r>
             <w:r>
               <w:rPr>
                 <w:rtl w:val="0"/>
@@ -7475,7 +7507,7 @@
           <w:rFonts w:ascii="Calibri" w:cs="Calibri" w:eastAsia="Calibri" w:hAnsi="Calibri"/>
           <w:rtl w:val="0"/>
         </w:rPr>
-        <w:t xml:space="preserve">Receiver gets message.</w:t>
+        <w:t xml:space="preserve">Receiver gets a message.</w:t>
       </w:r>
     </w:p>
     <w:p>
@@ -8183,7 +8215,7 @@
           <w:rFonts w:ascii="Calibri" w:cs="Calibri" w:eastAsia="Calibri" w:hAnsi="Calibri"/>
           <w:rtl w:val="0"/>
         </w:rPr>
-        <w:t xml:space="preserve">: IT user request to view chatlog of employees. </w:t>
+        <w:t xml:space="preserve">: IT user requests to view chat logs of employees. </w:t>
       </w:r>
     </w:p>
     <w:p>
@@ -8207,7 +8239,7 @@
           <w:rFonts w:ascii="Calibri" w:cs="Calibri" w:eastAsia="Calibri" w:hAnsi="Calibri"/>
           <w:rtl w:val="0"/>
         </w:rPr>
-        <w:t xml:space="preserve">: It gets a chatlog for employees. </w:t>
+        <w:t xml:space="preserve">: It gets a chat log for employees. </w:t>
       </w:r>
     </w:p>
     <w:p>
@@ -8271,7 +8303,7 @@
           <w:rFonts w:ascii="Calibri" w:cs="Calibri" w:eastAsia="Calibri" w:hAnsi="Calibri"/>
           <w:rtl w:val="0"/>
         </w:rPr>
-        <w:t xml:space="preserve">IT user requests to view chatlog of employees.</w:t>
+        <w:t xml:space="preserve">IT user requests to view the chat logs of employees.</w:t>
       </w:r>
     </w:p>
     <w:p>
@@ -8291,7 +8323,7 @@
           <w:rFonts w:ascii="Calibri" w:cs="Calibri" w:eastAsia="Calibri" w:hAnsi="Calibri"/>
           <w:rtl w:val="0"/>
         </w:rPr>
-        <w:t xml:space="preserve">Server attempts to find employees chatlog.</w:t>
+        <w:t xml:space="preserve">Server attempts to find employees' chat logs.</w:t>
       </w:r>
     </w:p>
     <w:p>
@@ -8311,7 +8343,7 @@
           <w:rFonts w:ascii="Calibri" w:cs="Calibri" w:eastAsia="Calibri" w:hAnsi="Calibri"/>
           <w:rtl w:val="0"/>
         </w:rPr>
-        <w:t xml:space="preserve">Server sends back chatlog of requested employees.</w:t>
+        <w:t xml:space="preserve">Server sends back a chat log of requested employees.</w:t>
       </w:r>
     </w:p>
     <w:p>
@@ -8387,7 +8419,7 @@
           <w:rFonts w:ascii="Calibri" w:cs="Calibri" w:eastAsia="Calibri" w:hAnsi="Calibri"/>
           <w:rtl w:val="0"/>
         </w:rPr>
-        <w:t xml:space="preserve">       4a.  Server sends back message of an error.</w:t>
+        <w:t xml:space="preserve">       4a.  Server sends back a message of an error.</w:t>
       </w:r>
     </w:p>
     <w:p>
@@ -8447,7 +8479,7 @@
           <w:rFonts w:ascii="Calibri" w:cs="Calibri" w:eastAsia="Calibri" w:hAnsi="Calibri"/>
           <w:rtl w:val="0"/>
         </w:rPr>
-        <w:t xml:space="preserve">Chatlog for employee does not exist.</w:t>
+        <w:t xml:space="preserve">Chatlog for employees does not exist.</w:t>
       </w:r>
     </w:p>
     <w:p>
@@ -8741,7 +8773,7 @@
           <w:rFonts w:ascii="Calibri" w:cs="Calibri" w:eastAsia="Calibri" w:hAnsi="Calibri"/>
           <w:rtl w:val="0"/>
         </w:rPr>
-        <w:t xml:space="preserve">IT chooses a create new user option.</w:t>
+        <w:t xml:space="preserve">IT chooses to create a new user option.</w:t>
       </w:r>
     </w:p>
     <w:p>
@@ -8761,7 +8793,7 @@
           <w:rFonts w:ascii="Calibri" w:cs="Calibri" w:eastAsia="Calibri" w:hAnsi="Calibri"/>
           <w:rtl w:val="0"/>
         </w:rPr>
-        <w:t xml:space="preserve">IT is prompted for information to create user.</w:t>
+        <w:t xml:space="preserve">IT is prompted for information to create a user.</w:t>
       </w:r>
     </w:p>
     <w:p>
@@ -8821,7 +8853,7 @@
           <w:rFonts w:ascii="Calibri" w:cs="Calibri" w:eastAsia="Calibri" w:hAnsi="Calibri"/>
           <w:rtl w:val="0"/>
         </w:rPr>
-        <w:t xml:space="preserve">Server stores information for new user.</w:t>
+        <w:t xml:space="preserve">Server stores information for the new user.</w:t>
       </w:r>
     </w:p>
     <w:p>
@@ -8913,7 +8945,7 @@
           <w:rFonts w:ascii="Calibri" w:cs="Calibri" w:eastAsia="Calibri" w:hAnsi="Calibri"/>
           <w:rtl w:val="0"/>
         </w:rPr>
-        <w:t xml:space="preserve">        6a. User already exist, return error.</w:t>
+        <w:t xml:space="preserve">        6a. The user already exists, and returns an error.</w:t>
       </w:r>
     </w:p>
     <w:p>
@@ -8973,7 +9005,7 @@
           <w:rFonts w:ascii="Calibri" w:cs="Calibri" w:eastAsia="Calibri" w:hAnsi="Calibri"/>
           <w:rtl w:val="0"/>
         </w:rPr>
-        <w:t xml:space="preserve">User already exists. </w:t>
+        <w:t xml:space="preserve">The user already exists. </w:t>
       </w:r>
     </w:p>
     <w:p>
@@ -9262,7 +9294,7 @@
           <w:rFonts w:ascii="Calibri" w:cs="Calibri" w:eastAsia="Calibri" w:hAnsi="Calibri"/>
           <w:rtl w:val="0"/>
         </w:rPr>
-        <w:t xml:space="preserve">IT chooses delete user option.</w:t>
+        <w:t xml:space="preserve">IT chooses the delete-user option.</w:t>
       </w:r>
     </w:p>
     <w:p>
@@ -9282,7 +9314,7 @@
           <w:rFonts w:ascii="Calibri" w:cs="Calibri" w:eastAsia="Calibri" w:hAnsi="Calibri"/>
           <w:rtl w:val="0"/>
         </w:rPr>
-        <w:t xml:space="preserve">IT is prompted for information to delete user.</w:t>
+        <w:t xml:space="preserve">IT is prompted for information to delete a user.</w:t>
       </w:r>
     </w:p>
     <w:p>
@@ -9342,7 +9374,7 @@
           <w:rFonts w:ascii="Calibri" w:cs="Calibri" w:eastAsia="Calibri" w:hAnsi="Calibri"/>
           <w:rtl w:val="0"/>
         </w:rPr>
-        <w:t xml:space="preserve">Server finds and removes user.</w:t>
+        <w:t xml:space="preserve">Server finds and removes a user.</w:t>
       </w:r>
     </w:p>
     <w:p>
@@ -10471,6 +10503,11 @@
         </w:rPr>
         <w:t xml:space="preserve">Product Perspective</w:t>
       </w:r>
+      <w:r>
+        <w:rPr>
+          <w:rtl w:val="0"/>
+        </w:rPr>
+      </w:r>
     </w:p>
     <w:p>
       <w:pPr>
@@ -10885,34 +10922,6 @@
     </w:p>
     <w:p>
       <w:pPr>
-        <w:pStyle w:val="Heading3"/>
-        <w:numPr>
-          <w:ilvl w:val="2"/>
-          <w:numId w:val="7"/>
-        </w:numPr>
-        <w:ind w:left="2160" w:hanging="720"/>
-        <w:rPr/>
-      </w:pPr>
-      <w:r>
-        <w:rPr>
-          <w:rtl w:val="0"/>
-        </w:rPr>
-        <w:t xml:space="preserve">Server</w:t>
-      </w:r>
-      <w:r>
-        <w:rPr>
-          <w:rtl w:val="0"/>
-        </w:rPr>
-        <w:t xml:space="preserve"> Module Requirements:</w:t>
-      </w:r>
-      <w:r>
-        <w:rPr>
-          <w:rtl w:val="0"/>
-        </w:rPr>
-      </w:r>
-    </w:p>
-    <w:p>
-      <w:pPr>
         <w:keepNext w:val="0"/>
         <w:keepLines w:val="0"/>
         <w:pageBreakBefore w:val="0"/>
@@ -10937,7 +10946,35 @@
           <w:color w:val="7030a0"/>
           <w:rtl w:val="0"/>
         </w:rPr>
-        <w:t xml:space="preserve">3.1.2.1 Must be able to handle multiple client requests</w:t>
+        <w:t xml:space="preserve">3.1.1.3 If using library code keep it minimal, and keep things simple in general</w:t>
+      </w:r>
+    </w:p>
+    <w:p>
+      <w:pPr>
+        <w:pStyle w:val="Heading3"/>
+        <w:numPr>
+          <w:ilvl w:val="2"/>
+          <w:numId w:val="7"/>
+        </w:numPr>
+        <w:ind w:left="2160" w:hanging="720"/>
+        <w:rPr/>
+      </w:pPr>
+      <w:r>
+        <w:rPr>
+          <w:rtl w:val="0"/>
+        </w:rPr>
+        <w:t xml:space="preserve">Server</w:t>
+      </w:r>
+      <w:r>
+        <w:rPr>
+          <w:rtl w:val="0"/>
+        </w:rPr>
+        <w:t xml:space="preserve"> Module Requirements:</w:t>
+      </w:r>
+      <w:r>
+        <w:rPr>
+          <w:rtl w:val="0"/>
+        </w:rPr>
       </w:r>
     </w:p>
     <w:p>
@@ -10966,7 +11003,7 @@
           <w:color w:val="7030a0"/>
           <w:rtl w:val="0"/>
         </w:rPr>
-        <w:t xml:space="preserve">3.1.2.2 Must direct messages from client to another client</w:t>
+        <w:t xml:space="preserve">3.1.2.1 Must be able to handle multiple client requests</w:t>
       </w:r>
     </w:p>
     <w:p>
@@ -10995,7 +11032,65 @@
           <w:color w:val="7030a0"/>
           <w:rtl w:val="0"/>
         </w:rPr>
+        <w:t xml:space="preserve">3.1.2.2 Must direct messages from client to another client</w:t>
+      </w:r>
+    </w:p>
+    <w:p>
+      <w:pPr>
+        <w:keepNext w:val="0"/>
+        <w:keepLines w:val="0"/>
+        <w:pageBreakBefore w:val="0"/>
+        <w:widowControl w:val="1"/>
+        <w:pBdr>
+          <w:top w:space="0" w:sz="0" w:val="nil"/>
+          <w:left w:space="0" w:sz="0" w:val="nil"/>
+          <w:bottom w:space="0" w:sz="0" w:val="nil"/>
+          <w:right w:space="0" w:sz="0" w:val="nil"/>
+          <w:between w:space="0" w:sz="0" w:val="nil"/>
+        </w:pBdr>
+        <w:shd w:fill="auto" w:val="clear"/>
+        <w:spacing w:after="0" w:before="80" w:line="240" w:lineRule="auto"/>
+        <w:ind w:left="1440" w:right="0" w:firstLine="0"/>
+        <w:jc w:val="both"/>
+        <w:rPr>
+          <w:color w:val="7030a0"/>
+        </w:rPr>
+      </w:pPr>
+      <w:r>
+        <w:rPr>
+          <w:color w:val="7030a0"/>
+          <w:rtl w:val="0"/>
+        </w:rPr>
         <w:t xml:space="preserve">3.1.2.3 Save messages for when client when offline</w:t>
+      </w:r>
+    </w:p>
+    <w:p>
+      <w:pPr>
+        <w:keepNext w:val="0"/>
+        <w:keepLines w:val="0"/>
+        <w:pageBreakBefore w:val="0"/>
+        <w:widowControl w:val="1"/>
+        <w:pBdr>
+          <w:top w:space="0" w:sz="0" w:val="nil"/>
+          <w:left w:space="0" w:sz="0" w:val="nil"/>
+          <w:bottom w:space="0" w:sz="0" w:val="nil"/>
+          <w:right w:space="0" w:sz="0" w:val="nil"/>
+          <w:between w:space="0" w:sz="0" w:val="nil"/>
+        </w:pBdr>
+        <w:shd w:fill="auto" w:val="clear"/>
+        <w:spacing w:after="0" w:before="80" w:line="240" w:lineRule="auto"/>
+        <w:ind w:left="1440" w:right="0" w:firstLine="0"/>
+        <w:jc w:val="both"/>
+        <w:rPr>
+          <w:color w:val="7030a0"/>
+        </w:rPr>
+      </w:pPr>
+      <w:r>
+        <w:rPr>
+          <w:color w:val="7030a0"/>
+          <w:rtl w:val="0"/>
+        </w:rPr>
+        <w:t xml:space="preserve">3.1.2.4 No data bases</w:t>
       </w:r>
     </w:p>
     <w:p>
@@ -11122,6 +11217,35 @@
     </w:p>
     <w:p>
       <w:pPr>
+        <w:keepNext w:val="0"/>
+        <w:keepLines w:val="0"/>
+        <w:pageBreakBefore w:val="0"/>
+        <w:widowControl w:val="1"/>
+        <w:pBdr>
+          <w:top w:space="0" w:sz="0" w:val="nil"/>
+          <w:left w:space="0" w:sz="0" w:val="nil"/>
+          <w:bottom w:space="0" w:sz="0" w:val="nil"/>
+          <w:right w:space="0" w:sz="0" w:val="nil"/>
+          <w:between w:space="0" w:sz="0" w:val="nil"/>
+        </w:pBdr>
+        <w:shd w:fill="auto" w:val="clear"/>
+        <w:spacing w:after="0" w:before="80" w:line="240" w:lineRule="auto"/>
+        <w:ind w:left="720" w:right="0" w:firstLine="720"/>
+        <w:jc w:val="both"/>
+        <w:rPr>
+          <w:color w:val="7030a0"/>
+        </w:rPr>
+      </w:pPr>
+      <w:r>
+        <w:rPr>
+          <w:color w:val="7030a0"/>
+          <w:rtl w:val="0"/>
+        </w:rPr>
+        <w:t xml:space="preserve">3.1.3.3 A gui for the user</w:t>
+      </w:r>
+    </w:p>
+    <w:p>
+      <w:pPr>
         <w:pStyle w:val="Heading3"/>
         <w:numPr>
           <w:ilvl w:val="2"/>
@@ -11525,7 +11649,7 @@
           <w:color w:val="7030a0"/>
           <w:rtl w:val="0"/>
         </w:rPr>
-        <w:t xml:space="preserve">4.2.1 Only users can see their communications with others</w:t>
+        <w:t xml:space="preserve">4.1.1 Only users can see their communications with others</w:t>
       </w:r>
     </w:p>
     <w:p>
@@ -11540,7 +11664,7 @@
           <w:color w:val="7030a0"/>
           <w:rtl w:val="0"/>
         </w:rPr>
-        <w:t xml:space="preserve">4.2.2 Users must be required to log in into their profiles</w:t>
+        <w:t xml:space="preserve">4.1.2 Users must be required to log in into their profiles</w:t>
       </w:r>
     </w:p>
     <w:p>
@@ -11552,8 +11676,40 @@
       </w:pPr>
       <w:r>
         <w:rPr>
-          <w:rtl w:val="0"/>
-        </w:rPr>
+          <w:color w:val="7030a0"/>
+          <w:rtl w:val="0"/>
+        </w:rPr>
+        <w:t xml:space="preserve">4.1.3 No encryption, store user info in plain text</w:t>
+      </w:r>
+    </w:p>
+    <w:p>
+      <w:pPr>
+        <w:ind w:left="1440" w:firstLine="0"/>
+        <w:rPr>
+          <w:color w:val="7030a0"/>
+        </w:rPr>
+      </w:pPr>
+      <w:r>
+        <w:rPr>
+          <w:color w:val="7030a0"/>
+          <w:rtl w:val="0"/>
+        </w:rPr>
+        <w:t xml:space="preserve">4.1.4 Chat logs are done big brother style so users aren't aware of chat logs (only admin staff can see it)</w:t>
+      </w:r>
+    </w:p>
+    <w:p>
+      <w:pPr>
+        <w:ind w:left="1440" w:firstLine="0"/>
+        <w:rPr>
+          <w:color w:val="7030a0"/>
+        </w:rPr>
+      </w:pPr>
+      <w:r>
+        <w:rPr>
+          <w:color w:val="7030a0"/>
+          <w:rtl w:val="0"/>
+        </w:rPr>
+        <w:t xml:space="preserve">4.1.5 Users can’t see other peoples chat logs</w:t>
       </w:r>
     </w:p>
     <w:p>
@@ -11683,8 +11839,10 @@
       </w:pPr>
       <w:r>
         <w:rPr>
-          <w:rtl w:val="0"/>
-        </w:rPr>
+          <w:color w:val="7030a0"/>
+          <w:rtl w:val="0"/>
+        </w:rPr>
+        <w:t xml:space="preserve">4.3.1 None</w:t>
       </w:r>
     </w:p>
     <w:p>
@@ -14863,7 +15021,7 @@
 
 <file path=customXML/item1.xml><?xml version="1.0" encoding="utf-8"?>
 <go:gDocsCustomXmlDataStorage xmlns:go="http://customooxmlschemas.google.com/" xmlns:r="http://schemas.openxmlformats.org/officeDocument/2006/relationships">
-  <go:docsCustomData xmlns:go="http://customooxmlschemas.google.com/" roundtripDataSignature="AMtx7mjCHpvUFJQMiQ1e320a3GIjrY3cnw==">AMUW2mVCU5ecavkFEuwkit2wKiuyewLCwdOk6SpFRXPwI5qdCYjMGy5q9JpWCpq6X55WrWs+OjEwKd7w1YjalccmNneH/1+2kRDsnQBljMGyX4X2rOnUZTmzvKgCxmnEdS9des+Cor28BuVxdc750ML8bSRC7nXnogjIRP9hOOiegOvxQf7ON+2Ah07jcTJacin1mexGQUx2r9cljXjP1neWnWRgrsDdvzSUF71UnGdQDT8o8pChUiWnT9wPtJXS1kvQfYHus7HFYxrB41bZjZ6bE1IaSSjjt64QVtEmE5JZSiQqWlAa01h7RvyM2WTRJl5EdVDUoRJNw99swvJIXsG7h4VlhD/PJYzowcWwtvH40KJ1y8uZQSOCpaUyosy8YcGiaNLV1/Wj6xMCvS3EHFI4RJln6nw/RRkM+jxLmDt88dsDJyWBgXE=</go:docsCustomData>
+  <go:docsCustomData xmlns:go="http://customooxmlschemas.google.com/" roundtripDataSignature="AMtx7mjCHpvUFJQMiQ1e320a3GIjrY3cnw==">AMUW2mU7FW6Z/NJRAyN5EoRPqGsb2iyIb75Wtz/lJavVSqHz/rut622byQmxU1tu9EoNdYcCatYFGJcrLlm/Umr39EM5yUBqQNFm73AVUnSbkJehTGMjCxW6rmRgOqs0DNz76pCfKUxGaAV0oZ++3VKv2ifdg1R7byWb+2adfs2rBfs6+YBmybtELQcXEsmJbUDadiCRwwJBqWeC7cymOkIr+/2roHKCOCKKdnST74DEItKmOZNXCHiEmZdV5npcWIBmvOXo4SH2l8QFGgxHwUorflbwAiVxggW05tBJsLRws29KpiYPHHtQVFHO5PJGcf5qWf5cB85Cj8dft3XnS3Y+e8MS68M5cGTMez93hIbn29VJsevur9c5VAhOuKQcL+gaUNy+Mw1ji4OsTgF/lyDrijWDA9zVjm7/U+6VPdAjbwImPgEsIMA=</go:docsCustomData>
 </go:gDocsCustomXmlDataStorage>
 </file>
 

</xml_diff>